<commit_message>
updated resume with portfolio link
</commit_message>
<xml_diff>
--- a/Arthur's Resume.docx
+++ b/Arthur's Resume.docx
@@ -1,6 +1,6 @@
 
 <file path=word/document.xml><?xml version="1.0" encoding="utf-8"?>
-<w:document xmlns:wpc="http://schemas.microsoft.com/office/word/2010/wordprocessingCanvas" xmlns:cx="http://schemas.microsoft.com/office/drawing/2014/chartex" xmlns:cx1="http://schemas.microsoft.com/office/drawing/2015/9/8/chartex" xmlns:cx2="http://schemas.microsoft.com/office/drawing/2015/10/21/chartex" xmlns:cx3="http://schemas.microsoft.com/office/drawing/2016/5/9/chartex" xmlns:cx4="http://schemas.microsoft.com/office/drawing/2016/5/10/chartex" xmlns:cx5="http://schemas.microsoft.com/office/drawing/2016/5/11/chartex" xmlns:cx6="http://schemas.microsoft.com/office/drawing/2016/5/12/chartex" xmlns:cx7="http://schemas.microsoft.com/office/drawing/2016/5/13/chartex" xmlns:cx8="http://schemas.microsoft.com/office/drawing/2016/5/14/chartex" xmlns:mc="http://schemas.openxmlformats.org/markup-compatibility/2006" xmlns:aink="http://schemas.microsoft.com/office/drawing/2016/ink" xmlns:am3d="http://schemas.microsoft.com/office/drawing/2017/model3d" xmlns:o="urn:schemas-microsoft-com:office:office" xmlns:r="http://schemas.openxmlformats.org/officeDocument/2006/relationships" xmlns:m="http://schemas.openxmlformats.org/officeDocument/2006/math" xmlns:v="urn:schemas-microsoft-com:vml" xmlns:wp14="http://schemas.microsoft.com/office/word/2010/wordprocessingDrawing" xmlns:wp="http://schemas.openxmlformats.org/drawingml/2006/wordprocessingDrawing" xmlns:w10="urn:schemas-microsoft-com:office:word" xmlns:w="http://schemas.openxmlformats.org/wordprocessingml/2006/main" xmlns:w14="http://schemas.microsoft.com/office/word/2010/wordml" xmlns:w15="http://schemas.microsoft.com/office/word/2012/wordml" xmlns:w16cid="http://schemas.microsoft.com/office/word/2016/wordml/cid" xmlns:w16se="http://schemas.microsoft.com/office/word/2015/wordml/symex" xmlns:wpg="http://schemas.microsoft.com/office/word/2010/wordprocessingGroup" xmlns:wpi="http://schemas.microsoft.com/office/word/2010/wordprocessingInk" xmlns:wne="http://schemas.microsoft.com/office/word/2006/wordml" xmlns:wps="http://schemas.microsoft.com/office/word/2010/wordprocessingShape" mc:Ignorable="w14 w15 w16se w16cid wp14">
+<w:document xmlns:wpc="http://schemas.microsoft.com/office/word/2010/wordprocessingCanvas" xmlns:cx="http://schemas.microsoft.com/office/drawing/2014/chartex" xmlns:cx1="http://schemas.microsoft.com/office/drawing/2015/9/8/chartex" xmlns:cx2="http://schemas.microsoft.com/office/drawing/2015/10/21/chartex" xmlns:cx3="http://schemas.microsoft.com/office/drawing/2016/5/9/chartex" xmlns:cx4="http://schemas.microsoft.com/office/drawing/2016/5/10/chartex" xmlns:cx5="http://schemas.microsoft.com/office/drawing/2016/5/11/chartex" xmlns:cx6="http://schemas.microsoft.com/office/drawing/2016/5/12/chartex" xmlns:cx7="http://schemas.microsoft.com/office/drawing/2016/5/13/chartex" xmlns:cx8="http://schemas.microsoft.com/office/drawing/2016/5/14/chartex" xmlns:mc="http://schemas.openxmlformats.org/markup-compatibility/2006" xmlns:aink="http://schemas.microsoft.com/office/drawing/2016/ink" xmlns:am3d="http://schemas.microsoft.com/office/drawing/2017/model3d" xmlns:o="urn:schemas-microsoft-com:office:office" xmlns:r="http://schemas.openxmlformats.org/officeDocument/2006/relationships" xmlns:m="http://schemas.openxmlformats.org/officeDocument/2006/math" xmlns:v="urn:schemas-microsoft-com:vml" xmlns:wp14="http://schemas.microsoft.com/office/word/2010/wordprocessingDrawing" xmlns:wp="http://schemas.openxmlformats.org/drawingml/2006/wordprocessingDrawing" xmlns:w10="urn:schemas-microsoft-com:office:word" xmlns:w="http://schemas.openxmlformats.org/wordprocessingml/2006/main" xmlns:w14="http://schemas.microsoft.com/office/word/2010/wordml" xmlns:w15="http://schemas.microsoft.com/office/word/2012/wordml" xmlns:w16cex="http://schemas.microsoft.com/office/word/2018/wordml/cex" xmlns:w16cid="http://schemas.microsoft.com/office/word/2016/wordml/cid" xmlns:w16="http://schemas.microsoft.com/office/word/2018/wordml" xmlns:w16sdtdh="http://schemas.microsoft.com/office/word/2020/wordml/sdtdatahash" xmlns:w16se="http://schemas.microsoft.com/office/word/2015/wordml/symex" xmlns:wpg="http://schemas.microsoft.com/office/word/2010/wordprocessingGroup" xmlns:wpi="http://schemas.microsoft.com/office/word/2010/wordprocessingInk" xmlns:wne="http://schemas.microsoft.com/office/word/2006/wordml" xmlns:wps="http://schemas.microsoft.com/office/word/2010/wordprocessingShape" mc:Ignorable="w14 w15 w16se w16cid w16 w16cex w16sdtdh wp14">
   <w:body>
     <w:p>
       <w:pPr>
@@ -44,7 +44,7 @@
           <w:b/>
           <w:sz w:val="48"/>
         </w:rPr>
-        <w:tab/>
+        <w:t xml:space="preserve">                </w:t>
       </w:r>
       <w:r>
         <w:rPr>
@@ -53,19 +53,13 @@
         </w:rPr>
         <w:t>(732) – 379 – 0091</w:t>
       </w:r>
-    </w:p>
-    <w:p>
-      <w:pPr>
-        <w:spacing w:after="0" w:line="259" w:lineRule="auto"/>
-        <w:ind w:right="-13"/>
-        <w:jc w:val="right"/>
-        <w:rPr>
-          <w:color w:val="auto"/>
-          <w:sz w:val="20"/>
-          <w:szCs w:val="20"/>
-          <w:shd w:val="clear" w:color="auto" w:fill="F5F5F5"/>
-        </w:rPr>
-      </w:pPr>
+      <w:r>
+        <w:rPr>
+          <w:sz w:val="20"/>
+          <w:szCs w:val="20"/>
+        </w:rPr>
+        <w:t xml:space="preserve">| </w:t>
+      </w:r>
       <w:hyperlink r:id="rId5" w:history="1">
         <w:r>
           <w:rPr>
@@ -78,24 +72,55 @@
           <w:t>rozenarthur@gmail.com</w:t>
         </w:r>
       </w:hyperlink>
-      <w:r>
+    </w:p>
+    <w:p>
+      <w:pPr>
+        <w:spacing w:after="0" w:line="259" w:lineRule="auto"/>
+        <w:ind w:right="-13"/>
+        <w:jc w:val="right"/>
         <w:rPr>
           <w:color w:val="auto"/>
           <w:sz w:val="20"/>
           <w:szCs w:val="20"/>
-        </w:rPr>
-        <w:t xml:space="preserve"> | www.</w:t>
-      </w:r>
+          <w:shd w:val="clear" w:color="auto" w:fill="F5F5F5"/>
+        </w:rPr>
+      </w:pPr>
+      <w:hyperlink r:id="rId6" w:history="1">
+        <w:r>
+          <w:rPr>
+            <w:rStyle w:val="Hyperlink"/>
+            <w:sz w:val="20"/>
+            <w:szCs w:val="20"/>
+          </w:rPr>
+          <w:t>https://rozenarthur.github.io</w:t>
+        </w:r>
+      </w:hyperlink>
       <w:r>
         <w:rPr>
           <w:color w:val="auto"/>
           <w:sz w:val="20"/>
           <w:szCs w:val="20"/>
+        </w:rPr>
+        <w:t xml:space="preserve"> </w:t>
+      </w:r>
+      <w:r>
+        <w:rPr>
+          <w:color w:val="auto"/>
+          <w:sz w:val="20"/>
+          <w:szCs w:val="20"/>
+        </w:rPr>
+        <w:t>| www.</w:t>
+      </w:r>
+      <w:r>
+        <w:rPr>
+          <w:color w:val="auto"/>
+          <w:sz w:val="20"/>
+          <w:szCs w:val="20"/>
           <w:shd w:val="clear" w:color="auto" w:fill="F5F5F5"/>
         </w:rPr>
         <w:t xml:space="preserve">linkedin.com/in/rozenbergarthur | </w:t>
       </w:r>
-      <w:hyperlink r:id="rId6" w:history="1">
+      <w:hyperlink r:id="rId7" w:history="1">
         <w:r>
           <w:rPr>
             <w:rStyle w:val="Hyperlink"/>
@@ -722,23 +747,13 @@
         </w:rPr>
         <w:t xml:space="preserve">              </w:t>
       </w:r>
-      <w:proofErr w:type="spellStart"/>
       <w:r>
         <w:rPr>
           <w:b/>
           <w:sz w:val="20"/>
           <w:szCs w:val="20"/>
         </w:rPr>
-        <w:t>Qualitest</w:t>
-      </w:r>
-      <w:proofErr w:type="spellEnd"/>
-      <w:r>
-        <w:rPr>
-          <w:b/>
-          <w:sz w:val="20"/>
-          <w:szCs w:val="20"/>
-        </w:rPr>
-        <w:t xml:space="preserve"> Group</w:t>
+        <w:t>Qualitest Group</w:t>
       </w:r>
       <w:r>
         <w:rPr>
@@ -1501,23 +1516,7 @@
           <w:sz w:val="20"/>
           <w:szCs w:val="20"/>
         </w:rPr>
-        <w:t xml:space="preserve"> </w:t>
-      </w:r>
-      <w:proofErr w:type="spellStart"/>
-      <w:r>
-        <w:rPr>
-          <w:sz w:val="20"/>
-          <w:szCs w:val="20"/>
-        </w:rPr>
-        <w:t>JQuery</w:t>
-      </w:r>
-      <w:proofErr w:type="spellEnd"/>
-      <w:r>
-        <w:rPr>
-          <w:sz w:val="20"/>
-          <w:szCs w:val="20"/>
-        </w:rPr>
-        <w:t xml:space="preserve">, </w:t>
+        <w:t xml:space="preserve"> JQuery, </w:t>
       </w:r>
       <w:r>
         <w:rPr>
@@ -1674,8 +1673,6 @@
         <w:spacing w:after="0" w:line="259" w:lineRule="auto"/>
         <w:ind w:left="0" w:right="0" w:firstLine="0"/>
       </w:pPr>
-      <w:bookmarkStart w:id="0" w:name="_GoBack"/>
-      <w:bookmarkEnd w:id="0"/>
     </w:p>
     <w:sectPr>
       <w:pgSz w:w="12240" w:h="15840"/>
@@ -1687,7 +1684,7 @@
 </file>
 
 <file path=word/numbering.xml><?xml version="1.0" encoding="utf-8"?>
-<w:numbering xmlns:wpc="http://schemas.microsoft.com/office/word/2010/wordprocessingCanvas" xmlns:cx="http://schemas.microsoft.com/office/drawing/2014/chartex" xmlns:cx1="http://schemas.microsoft.com/office/drawing/2015/9/8/chartex" xmlns:cx2="http://schemas.microsoft.com/office/drawing/2015/10/21/chartex" xmlns:cx3="http://schemas.microsoft.com/office/drawing/2016/5/9/chartex" xmlns:cx4="http://schemas.microsoft.com/office/drawing/2016/5/10/chartex" xmlns:cx5="http://schemas.microsoft.com/office/drawing/2016/5/11/chartex" xmlns:cx6="http://schemas.microsoft.com/office/drawing/2016/5/12/chartex" xmlns:cx7="http://schemas.microsoft.com/office/drawing/2016/5/13/chartex" xmlns:cx8="http://schemas.microsoft.com/office/drawing/2016/5/14/chartex" xmlns:mc="http://schemas.openxmlformats.org/markup-compatibility/2006" xmlns:aink="http://schemas.microsoft.com/office/drawing/2016/ink" xmlns:am3d="http://schemas.microsoft.com/office/drawing/2017/model3d" xmlns:o="urn:schemas-microsoft-com:office:office" xmlns:r="http://schemas.openxmlformats.org/officeDocument/2006/relationships" xmlns:m="http://schemas.openxmlformats.org/officeDocument/2006/math" xmlns:v="urn:schemas-microsoft-com:vml" xmlns:wp14="http://schemas.microsoft.com/office/word/2010/wordprocessingDrawing" xmlns:wp="http://schemas.openxmlformats.org/drawingml/2006/wordprocessingDrawing" xmlns:w10="urn:schemas-microsoft-com:office:word" xmlns:w="http://schemas.openxmlformats.org/wordprocessingml/2006/main" xmlns:w14="http://schemas.microsoft.com/office/word/2010/wordml" xmlns:w15="http://schemas.microsoft.com/office/word/2012/wordml" xmlns:w16cid="http://schemas.microsoft.com/office/word/2016/wordml/cid" xmlns:w16se="http://schemas.microsoft.com/office/word/2015/wordml/symex" xmlns:wpg="http://schemas.microsoft.com/office/word/2010/wordprocessingGroup" xmlns:wpi="http://schemas.microsoft.com/office/word/2010/wordprocessingInk" xmlns:wne="http://schemas.microsoft.com/office/word/2006/wordml" xmlns:wps="http://schemas.microsoft.com/office/word/2010/wordprocessingShape" mc:Ignorable="w14 w15 w16se w16cid wp14">
+<w:numbering xmlns:wpc="http://schemas.microsoft.com/office/word/2010/wordprocessingCanvas" xmlns:cx="http://schemas.microsoft.com/office/drawing/2014/chartex" xmlns:cx1="http://schemas.microsoft.com/office/drawing/2015/9/8/chartex" xmlns:cx2="http://schemas.microsoft.com/office/drawing/2015/10/21/chartex" xmlns:cx3="http://schemas.microsoft.com/office/drawing/2016/5/9/chartex" xmlns:cx4="http://schemas.microsoft.com/office/drawing/2016/5/10/chartex" xmlns:cx5="http://schemas.microsoft.com/office/drawing/2016/5/11/chartex" xmlns:cx6="http://schemas.microsoft.com/office/drawing/2016/5/12/chartex" xmlns:cx7="http://schemas.microsoft.com/office/drawing/2016/5/13/chartex" xmlns:cx8="http://schemas.microsoft.com/office/drawing/2016/5/14/chartex" xmlns:mc="http://schemas.openxmlformats.org/markup-compatibility/2006" xmlns:aink="http://schemas.microsoft.com/office/drawing/2016/ink" xmlns:am3d="http://schemas.microsoft.com/office/drawing/2017/model3d" xmlns:o="urn:schemas-microsoft-com:office:office" xmlns:r="http://schemas.openxmlformats.org/officeDocument/2006/relationships" xmlns:m="http://schemas.openxmlformats.org/officeDocument/2006/math" xmlns:v="urn:schemas-microsoft-com:vml" xmlns:wp14="http://schemas.microsoft.com/office/word/2010/wordprocessingDrawing" xmlns:wp="http://schemas.openxmlformats.org/drawingml/2006/wordprocessingDrawing" xmlns:w10="urn:schemas-microsoft-com:office:word" xmlns:w="http://schemas.openxmlformats.org/wordprocessingml/2006/main" xmlns:w14="http://schemas.microsoft.com/office/word/2010/wordml" xmlns:w15="http://schemas.microsoft.com/office/word/2012/wordml" xmlns:w16cex="http://schemas.microsoft.com/office/word/2018/wordml/cex" xmlns:w16cid="http://schemas.microsoft.com/office/word/2016/wordml/cid" xmlns:w16="http://schemas.microsoft.com/office/word/2018/wordml" xmlns:w16sdtdh="http://schemas.microsoft.com/office/word/2020/wordml/sdtdatahash" xmlns:w16se="http://schemas.microsoft.com/office/word/2015/wordml/symex" xmlns:wpg="http://schemas.microsoft.com/office/word/2010/wordprocessingGroup" xmlns:wpi="http://schemas.microsoft.com/office/word/2010/wordprocessingInk" xmlns:wne="http://schemas.microsoft.com/office/word/2006/wordml" xmlns:wps="http://schemas.microsoft.com/office/word/2010/wordprocessingShape" mc:Ignorable="w14 w15 w16se w16cid w16 w16cex w16sdtdh wp14">
   <w:abstractNum w:abstractNumId="0" w15:restartNumberingAfterBreak="0">
     <w:nsid w:val="0C3A397B"/>
     <w:multiLevelType w:val="hybridMultilevel"/>
@@ -1907,7 +1904,7 @@
 </file>
 
 <file path=word/styles.xml><?xml version="1.0" encoding="utf-8"?>
-<w:styles xmlns:mc="http://schemas.openxmlformats.org/markup-compatibility/2006" xmlns:r="http://schemas.openxmlformats.org/officeDocument/2006/relationships" xmlns:w="http://schemas.openxmlformats.org/wordprocessingml/2006/main" xmlns:w14="http://schemas.microsoft.com/office/word/2010/wordml" xmlns:w15="http://schemas.microsoft.com/office/word/2012/wordml" xmlns:w16cid="http://schemas.microsoft.com/office/word/2016/wordml/cid" xmlns:w16se="http://schemas.microsoft.com/office/word/2015/wordml/symex" mc:Ignorable="w14 w15 w16se w16cid">
+<w:styles xmlns:mc="http://schemas.openxmlformats.org/markup-compatibility/2006" xmlns:r="http://schemas.openxmlformats.org/officeDocument/2006/relationships" xmlns:w="http://schemas.openxmlformats.org/wordprocessingml/2006/main" xmlns:w14="http://schemas.microsoft.com/office/word/2010/wordml" xmlns:w15="http://schemas.microsoft.com/office/word/2012/wordml" xmlns:w16cex="http://schemas.microsoft.com/office/word/2018/wordml/cex" xmlns:w16cid="http://schemas.microsoft.com/office/word/2016/wordml/cid" xmlns:w16="http://schemas.microsoft.com/office/word/2018/wordml" xmlns:w16sdtdh="http://schemas.microsoft.com/office/word/2020/wordml/sdtdatahash" xmlns:w16se="http://schemas.microsoft.com/office/word/2015/wordml/symex" mc:Ignorable="w14 w15 w16se w16cid w16 w16cex w16sdtdh">
   <w:docDefaults>
     <w:rPrDefault>
       <w:rPr>
@@ -1923,7 +1920,7 @@
       </w:pPr>
     </w:pPrDefault>
   </w:docDefaults>
-  <w:latentStyles w:defLockedState="0" w:defUIPriority="99" w:defSemiHidden="0" w:defUnhideWhenUsed="0" w:defQFormat="0" w:count="377">
+  <w:latentStyles w:defLockedState="0" w:defUIPriority="99" w:defSemiHidden="0" w:defUnhideWhenUsed="0" w:defQFormat="0" w:count="376">
     <w:lsdException w:name="Normal" w:uiPriority="0" w:qFormat="1"/>
     <w:lsdException w:name="heading 1" w:uiPriority="9" w:qFormat="1"/>
     <w:lsdException w:name="heading 2" w:semiHidden="1" w:uiPriority="9" w:unhideWhenUsed="1" w:qFormat="1"/>
@@ -2029,6 +2026,7 @@
     <w:lsdException w:name="HTML Sample" w:semiHidden="1" w:unhideWhenUsed="1"/>
     <w:lsdException w:name="HTML Typewriter" w:semiHidden="1" w:unhideWhenUsed="1"/>
     <w:lsdException w:name="HTML Variable" w:semiHidden="1" w:unhideWhenUsed="1"/>
+    <w:lsdException w:name="Normal Table" w:semiHidden="1" w:unhideWhenUsed="1"/>
     <w:lsdException w:name="annotation subject" w:semiHidden="1" w:unhideWhenUsed="1"/>
     <w:lsdException w:name="No List" w:semiHidden="1" w:unhideWhenUsed="1"/>
     <w:lsdException w:name="Outline List 1" w:semiHidden="1" w:unhideWhenUsed="1"/>
@@ -2074,9 +2072,11 @@
     <w:lsdException w:name="Table Subtle 1" w:semiHidden="1" w:unhideWhenUsed="1"/>
     <w:lsdException w:name="Table Subtle 2" w:semiHidden="1" w:unhideWhenUsed="1"/>
     <w:lsdException w:name="Table Web 1" w:semiHidden="1" w:unhideWhenUsed="1"/>
+    <w:lsdException w:name="Table Web 2" w:semiHidden="1" w:unhideWhenUsed="1"/>
     <w:lsdException w:name="Table Web 3" w:semiHidden="1" w:unhideWhenUsed="1"/>
     <w:lsdException w:name="Balloon Text" w:semiHidden="1" w:unhideWhenUsed="1"/>
     <w:lsdException w:name="Table Grid" w:uiPriority="39"/>
+    <w:lsdException w:name="Table Theme" w:semiHidden="1" w:unhideWhenUsed="1"/>
     <w:lsdException w:name="Placeholder Text" w:semiHidden="1"/>
     <w:lsdException w:name="No Spacing" w:uiPriority="1" w:qFormat="1"/>
     <w:lsdException w:name="Light Shading" w:uiPriority="60"/>
@@ -2297,7 +2297,6 @@
     <w:lsdException w:name="Hashtag" w:semiHidden="1" w:unhideWhenUsed="1"/>
     <w:lsdException w:name="Unresolved Mention" w:semiHidden="1" w:unhideWhenUsed="1"/>
     <w:lsdException w:name="Smart Link" w:semiHidden="1" w:unhideWhenUsed="1"/>
-    <w:lsdException w:name="Smart Link Error" w:semiHidden="1" w:unhideWhenUsed="1"/>
   </w:latentStyles>
   <w:style w:type="paragraph" w:default="1" w:styleId="Normal">
     <w:name w:val="Normal"/>

</xml_diff>

<commit_message>
updated link orders in resume
</commit_message>
<xml_diff>
--- a/Arthur's Resume.docx
+++ b/Arthur's Resume.docx
@@ -44,14 +44,37 @@
           <w:b/>
           <w:sz w:val="48"/>
         </w:rPr>
-        <w:t xml:space="preserve">                </w:t>
-      </w:r>
-      <w:r>
-        <w:rPr>
-          <w:sz w:val="20"/>
-          <w:szCs w:val="20"/>
-        </w:rPr>
-        <w:t>(732) – 379 – 0091</w:t>
+        <w:t xml:space="preserve">             </w:t>
+      </w:r>
+      <w:proofErr w:type="gramStart"/>
+      <w:r>
+        <w:rPr>
+          <w:b/>
+          <w:sz w:val="48"/>
+        </w:rPr>
+        <w:t xml:space="preserve">   </w:t>
+      </w:r>
+      <w:r>
+        <w:rPr>
+          <w:sz w:val="20"/>
+          <w:szCs w:val="20"/>
+        </w:rPr>
+        <w:t>(</w:t>
+      </w:r>
+      <w:proofErr w:type="gramEnd"/>
+      <w:r>
+        <w:rPr>
+          <w:sz w:val="20"/>
+          <w:szCs w:val="20"/>
+        </w:rPr>
+        <w:t>732) – 379 – 0091</w:t>
+      </w:r>
+      <w:r>
+        <w:rPr>
+          <w:sz w:val="20"/>
+          <w:szCs w:val="20"/>
+        </w:rPr>
+        <w:t xml:space="preserve"> </w:t>
       </w:r>
       <w:r>
         <w:rPr>
@@ -77,7 +100,7 @@
       <w:pPr>
         <w:spacing w:after="0" w:line="259" w:lineRule="auto"/>
         <w:ind w:right="-13"/>
-        <w:jc w:val="right"/>
+        <w:jc w:val="center"/>
         <w:rPr>
           <w:color w:val="auto"/>
           <w:sz w:val="20"/>
@@ -85,7 +108,61 @@
           <w:shd w:val="clear" w:color="auto" w:fill="F5F5F5"/>
         </w:rPr>
       </w:pPr>
+      <w:r>
+        <w:rPr>
+          <w:color w:val="auto"/>
+          <w:sz w:val="20"/>
+          <w:szCs w:val="20"/>
+        </w:rPr>
+        <w:t xml:space="preserve">                       </w:t>
+      </w:r>
       <w:hyperlink r:id="rId6" w:history="1">
+        <w:r>
+          <w:rPr>
+            <w:rStyle w:val="Hyperlink"/>
+            <w:sz w:val="20"/>
+            <w:szCs w:val="20"/>
+          </w:rPr>
+          <w:t>www.</w:t>
+        </w:r>
+        <w:r>
+          <w:rPr>
+            <w:rStyle w:val="Hyperlink"/>
+            <w:sz w:val="20"/>
+            <w:szCs w:val="20"/>
+            <w:shd w:val="clear" w:color="auto" w:fill="F5F5F5"/>
+          </w:rPr>
+          <w:t>linkedin.com/in/rozenbergarthur</w:t>
+        </w:r>
+      </w:hyperlink>
+      <w:r>
+        <w:rPr>
+          <w:color w:val="auto"/>
+          <w:sz w:val="20"/>
+          <w:szCs w:val="20"/>
+          <w:shd w:val="clear" w:color="auto" w:fill="F5F5F5"/>
+        </w:rPr>
+        <w:t xml:space="preserve"> </w:t>
+      </w:r>
+      <w:r>
+        <w:rPr>
+          <w:color w:val="auto"/>
+          <w:sz w:val="20"/>
+          <w:szCs w:val="20"/>
+          <w:shd w:val="clear" w:color="auto" w:fill="F5F5F5"/>
+        </w:rPr>
+        <w:t>|</w:t>
+      </w:r>
+      <w:r>
+        <w:rPr>
+          <w:color w:val="auto"/>
+          <w:sz w:val="20"/>
+          <w:szCs w:val="20"/>
+          <w:shd w:val="clear" w:color="auto" w:fill="F5F5F5"/>
+        </w:rPr>
+        <w:t xml:space="preserve"> </w:t>
+      </w:r>
+      <w:hyperlink r:id="rId7" w:history="1">
         <w:r>
           <w:rPr>
             <w:rStyle w:val="Hyperlink"/>
@@ -109,18 +186,9 @@
           <w:sz w:val="20"/>
           <w:szCs w:val="20"/>
         </w:rPr>
-        <w:t>| www.</w:t>
-      </w:r>
-      <w:r>
-        <w:rPr>
-          <w:color w:val="auto"/>
-          <w:sz w:val="20"/>
-          <w:szCs w:val="20"/>
-          <w:shd w:val="clear" w:color="auto" w:fill="F5F5F5"/>
-        </w:rPr>
-        <w:t xml:space="preserve">linkedin.com/in/rozenbergarthur | </w:t>
-      </w:r>
-      <w:hyperlink r:id="rId7" w:history="1">
+        <w:t xml:space="preserve">| </w:t>
+      </w:r>
+      <w:hyperlink r:id="rId8" w:history="1">
         <w:r>
           <w:rPr>
             <w:rStyle w:val="Hyperlink"/>

</xml_diff>